<commit_message>
feat: update the resume
</commit_message>
<xml_diff>
--- a/resume_builder/demo_resume/created_resume/Bobby Estes Resume.docx
+++ b/resume_builder/demo_resume/created_resume/Bobby Estes Resume.docx
@@ -24,7 +24,7 @@
           <w:rFonts w:ascii="Georgia" w:hAnsi="Georgia"/>
           <w:sz w:val="24"/>
         </w:rPr>
-        <w:t>Senior AI/ML Engineer, Technical Leader</w:t>
+        <w:t>Senior AI/ML Backend Engineer, System Designer</w:t>
       </w:r>
     </w:p>
     <w:p>
@@ -116,7 +116,6 @@
           <w:rFonts w:ascii="Georgia" w:hAnsi="Georgia"/>
           <w:sz w:val="22"/>
         </w:rPr>
-        <w:t>Dynamic and visionary Senior AI/ML Engineer with over 10 years of experience in software development and AI-driven innovation. Proven track record in leading technical strategy, fostering team growth, and deploying state-of-the-art AI solutions in alignment with business goals. Expert in Computer Vision, GenAI, and MLOps, with a strong product sense and a passion for empowering teams to achieve excellence.</w:t>
       </w:r>
     </w:p>
     <w:p>
@@ -129,150 +128,6 @@
           <w:sz w:val="28"/>
         </w:rPr>
         <w:t>SKILLS</w:t>
-      </w:r>
-    </w:p>
-    <w:p>
-      <w:r>
-        <w:rPr>
-          <w:rFonts w:ascii="Georgia" w:hAnsi="Georgia"/>
-          <w:b/>
-        </w:rPr>
-        <w:t xml:space="preserve">Languages: </w:t>
-      </w:r>
-      <w:r>
-        <w:t>Python, JavaScript, C++</w:t>
-      </w:r>
-    </w:p>
-    <w:p>
-      <w:r>
-        <w:rPr>
-          <w:rFonts w:ascii="Georgia" w:hAnsi="Georgia"/>
-          <w:b/>
-        </w:rPr>
-        <w:t xml:space="preserve">AI Frameworks: </w:t>
-      </w:r>
-      <w:r>
-        <w:t>PyTorch, TensorFlow, Keras, Scikit-learn, XGBoost, Langchain</w:t>
-      </w:r>
-    </w:p>
-    <w:p>
-      <w:r>
-        <w:rPr>
-          <w:rFonts w:ascii="Georgia" w:hAnsi="Georgia"/>
-          <w:b/>
-        </w:rPr>
-        <w:t xml:space="preserve">MLOps Tools: </w:t>
-      </w:r>
-      <w:r>
-        <w:t>GCP (Vertex AI, GCR, GKE), AWS (SageMaker, Fargate), Azure, W&amp;B, MLFlow, Databricks</w:t>
-      </w:r>
-    </w:p>
-    <w:p>
-      <w:r>
-        <w:rPr>
-          <w:rFonts w:ascii="Georgia" w:hAnsi="Georgia"/>
-          <w:b/>
-        </w:rPr>
-        <w:t xml:space="preserve">LLM Technologies: </w:t>
-      </w:r>
-      <w:r>
-        <w:t>OpenAI, Anthropic, Azure, Llama-3, Mistral, Multi-modal LLM</w:t>
-      </w:r>
-    </w:p>
-    <w:p>
-      <w:r>
-        <w:rPr>
-          <w:rFonts w:ascii="Georgia" w:hAnsi="Georgia"/>
-          <w:b/>
-        </w:rPr>
-        <w:t xml:space="preserve">Data Science: </w:t>
-      </w:r>
-      <w:r>
-        <w:t>Pandas, PySpark, BigQuery</w:t>
-      </w:r>
-    </w:p>
-    <w:p>
-      <w:r>
-        <w:rPr>
-          <w:rFonts w:ascii="Georgia" w:hAnsi="Georgia"/>
-          <w:b/>
-        </w:rPr>
-        <w:t xml:space="preserve">Web Frameworks: </w:t>
-      </w:r>
-      <w:r>
-        <w:t>Django, Flask, FastAPI, Node.js, React.js</w:t>
-      </w:r>
-    </w:p>
-    <w:p>
-      <w:r>
-        <w:rPr>
-          <w:rFonts w:ascii="Georgia" w:hAnsi="Georgia"/>
-          <w:b/>
-        </w:rPr>
-        <w:t xml:space="preserve">Databases: </w:t>
-      </w:r>
-      <w:r>
-        <w:t>PostgreSQL, MongoDB, Redis, Pinecone</w:t>
-      </w:r>
-    </w:p>
-    <w:p>
-      <w:r>
-        <w:rPr>
-          <w:rFonts w:ascii="Georgia" w:hAnsi="Georgia"/>
-          <w:b/>
-        </w:rPr>
-        <w:t xml:space="preserve">Orchestration: </w:t>
-      </w:r>
-      <w:r>
-        <w:t>Docker Swarm, Kubernetes, Airflow, Kubeflow</w:t>
-      </w:r>
-    </w:p>
-    <w:p>
-      <w:r>
-        <w:rPr>
-          <w:rFonts w:ascii="Georgia" w:hAnsi="Georgia"/>
-          <w:b/>
-        </w:rPr>
-        <w:t xml:space="preserve">CI/CD: </w:t>
-      </w:r>
-      <w:r>
-        <w:t>Git, Jenkins, CircleCI</w:t>
-      </w:r>
-    </w:p>
-    <w:p>
-      <w:r>
-        <w:rPr>
-          <w:rFonts w:ascii="Georgia" w:hAnsi="Georgia"/>
-          <w:b/>
-        </w:rPr>
-        <w:t xml:space="preserve">Cloud Infrastructure: </w:t>
-      </w:r>
-      <w:r>
-        <w:t>Terraform, CloudFormation</w:t>
-      </w:r>
-    </w:p>
-    <w:p>
-      <w:r>
-        <w:rPr>
-          <w:rFonts w:ascii="Georgia" w:hAnsi="Georgia"/>
-          <w:b/>
-        </w:rPr>
-        <w:t xml:space="preserve">Streaming: </w:t>
-      </w:r>
-      <w:r>
-        <w:t>Apache Kafka, AWS Flink</w:t>
-      </w:r>
-    </w:p>
-    <w:p>
-      <w:r>
-        <w:rPr>
-          <w:rFonts w:ascii="Georgia" w:hAnsi="Georgia"/>
-          <w:b/>
-        </w:rPr>
-        <w:t xml:space="preserve">ML Optimization: </w:t>
-      </w:r>
-      <w:r>
-        <w:t>TorchServe, TensorFlow Serving, NVIDIA Triton</w:t>
       </w:r>
     </w:p>
     <w:p/>
@@ -298,7 +153,7 @@
           <w:rFonts w:ascii="Georgia" w:hAnsi="Georgia"/>
           <w:sz w:val="24"/>
         </w:rPr>
-        <w:t>Clearwater Analytics - Senior Machine Learning Engineer</w:t>
+        <w:t>InsoftAI - Senior Machine Learning Engineer</w:t>
       </w:r>
     </w:p>
     <w:p>
@@ -310,7 +165,7 @@
           <w:rFonts w:ascii="Georgia" w:hAnsi="Georgia"/>
           <w:sz w:val="22"/>
         </w:rPr>
-        <w:t>02/2023 - Present</w:t>
+        <w:t>02/2023 - present</w:t>
       </w:r>
     </w:p>
     <w:p>
@@ -323,7 +178,7 @@
           <w:rFonts w:ascii="Georgia" w:hAnsi="Georgia"/>
           <w:sz w:val="22"/>
         </w:rPr>
-        <w:t>Defined and drove the long-term ML technical strategy in alignment with product and business goals, enhancing AI-driven financial and investment management solutions.</w:t>
+        <w:t>Defined and drove the long-term ML technical strategy in alignment with product and business goals, ensuring the development of AI-driven platforms capable of handling up to 90% of customer inquiries.</w:t>
       </w:r>
     </w:p>
     <w:p>
@@ -336,7 +191,7 @@
           <w:rFonts w:ascii="Georgia" w:hAnsi="Georgia"/>
           <w:sz w:val="22"/>
         </w:rPr>
-        <w:t>Led a high-performing ML team, fostering a culture of empowerment, support, and technical challenge, resulting in a 30% increase in team productivity.</w:t>
+        <w:t>Acted as a thought partner to founders on AI strategy and vision, leading the development of Support-nGen™ and LLM Twin, enhancing customer service and brand creation.</w:t>
       </w:r>
     </w:p>
     <w:p>
@@ -349,7 +204,7 @@
           <w:rFonts w:ascii="Georgia" w:hAnsi="Georgia"/>
           <w:sz w:val="22"/>
         </w:rPr>
-        <w:t>Implemented best MLOps practices, including experiment trackers and model registries, to improve model performance and decision-making capabilities.</w:t>
+        <w:t>Led, grew, and mentored a high-performing ML team, fostering a culture where people feel empowered, supported, and technically challenged.</w:t>
       </w:r>
     </w:p>
     <w:p>
@@ -362,7 +217,7 @@
           <w:rFonts w:ascii="Georgia" w:hAnsi="Georgia"/>
           <w:sz w:val="22"/>
         </w:rPr>
-        <w:t>Integrated vector databases to efficiently store knowledge and build robust knowledge bases, enhancing data retrieval by 40%.</w:t>
+        <w:t>Ensured strong cross-functional collaboration with Product and Engineering teams, creating a clear, focused ML roadmap with visibility across functions.</w:t>
       </w:r>
     </w:p>
     <w:p>
@@ -375,7 +230,7 @@
           <w:rFonts w:ascii="Georgia" w:hAnsi="Georgia"/>
           <w:sz w:val="22"/>
         </w:rPr>
-        <w:t>Spearheaded cross-functional collaboration with Product and Engineering teams, ensuring a fast, predictable path from R&amp;D to production.</w:t>
+        <w:t>Helped get state-of-the-art models into production quickly, implementing best MLOps &amp; LLMOps practices like experiment trackers, model registries, and prompt monitoring.</w:t>
       </w:r>
     </w:p>
     <w:p>
@@ -388,7 +243,20 @@
           <w:rFonts w:ascii="Georgia" w:hAnsi="Georgia"/>
           <w:sz w:val="22"/>
         </w:rPr>
-        <w:t>Achieved significant improvement in experimentation throughput, increasing speed by 50% through strategic unblocking of key experiments.</w:t>
+        <w:t>Integrated vector databases to store knowledge efficiently, building knowledge bases from respected sources.</w:t>
+      </w:r>
+    </w:p>
+    <w:p>
+      <w:pPr>
+        <w:pStyle w:val="ListBullet"/>
+        <w:spacing w:after="20"/>
+      </w:pPr>
+      <w:r>
+        <w:rPr>
+          <w:rFonts w:ascii="Georgia" w:hAnsi="Georgia"/>
+          <w:sz w:val="22"/>
+        </w:rPr>
+        <w:t>Scaled the team intentionally through smart hiring, clear roadmaps, and a low-meeting culture, resulting in significant improvement in experimentation throughput and continued excellence in GenAI and computer vision research and delivery.</w:t>
       </w:r>
     </w:p>
     <w:p>
@@ -426,7 +294,7 @@
           <w:rFonts w:ascii="Georgia" w:hAnsi="Georgia"/>
           <w:sz w:val="22"/>
         </w:rPr>
-        <w:t>Developed Sierra.ai, revolutionizing document management and information accessibility, resulting in a 30% increase in operational efficiency.</w:t>
+        <w:t>Developed Sierra.ai, revolutionizing document management and information accessibility, resulting in a 30% increase in operational efficiency for clients.</w:t>
       </w:r>
     </w:p>
     <w:p>
@@ -439,7 +307,7 @@
           <w:rFonts w:ascii="Georgia" w:hAnsi="Georgia"/>
           <w:sz w:val="22"/>
         </w:rPr>
-        <w:t>Engineered a real-time personalized recommender system for H&amp;M using advanced ML architectures, boosting user engagement by 25%.</w:t>
+        <w:t>Created a real-time personalized recommender system for H&amp;M fashion articles, leveraging a two-tower model design architecture and Hopsworks AI Lakehouse.</w:t>
       </w:r>
     </w:p>
     <w:p>
@@ -452,7 +320,7 @@
           <w:rFonts w:ascii="Georgia" w:hAnsi="Georgia"/>
           <w:sz w:val="22"/>
         </w:rPr>
-        <w:t>Adopted MLOps best practices, ensuring system reproducibility and scalability, achieving a 52% reduction in AWS costs.</w:t>
+        <w:t>Led the formulation and execution of technical strategies that align with business goals, contributing to a 25% growth in user adoption rates.</w:t>
       </w:r>
     </w:p>
     <w:p>
@@ -465,7 +333,7 @@
           <w:rFonts w:ascii="Georgia" w:hAnsi="Georgia"/>
           <w:sz w:val="22"/>
         </w:rPr>
-        <w:t>Designed and implemented core ML serving architectures, balancing trade-offs between low latency and high throughput.</w:t>
+        <w:t>Designed and implemented three core ML serving architectures, balancing trade-offs between low latency and high throughput to optimize user experience.</w:t>
       </w:r>
     </w:p>
     <w:p>
@@ -478,7 +346,7 @@
           <w:rFonts w:ascii="Georgia" w:hAnsi="Georgia"/>
           <w:sz w:val="22"/>
         </w:rPr>
-        <w:t>Enhanced recommender systems with advanced evaluation metrics, improving user satisfaction and engagement by 20%.</w:t>
+        <w:t>Adopted MLOps best practices, including Infrastructure as Code (IaC), CI/CD, monitoring, experiment tracking, and model registries, ensuring the system is reproducible, testable, and trackable.</w:t>
       </w:r>
     </w:p>
     <w:p>
@@ -491,7 +359,7 @@
           <w:rFonts w:ascii="Georgia" w:hAnsi="Georgia"/>
           <w:sz w:val="22"/>
         </w:rPr>
-        <w:t>Deployed real-time recommendations using KServe, achieving improved model performance and responsiveness in production.</w:t>
+        <w:t>Deployed real-time recommendations using Hopsworks Serverless and KServe, resulting in improved model performance and responsiveness in production.</w:t>
       </w:r>
     </w:p>
     <w:p>
@@ -504,7 +372,7 @@
           <w:rFonts w:ascii="Georgia" w:hAnsi="Georgia"/>
           <w:sz w:val="24"/>
         </w:rPr>
-        <w:t>Kensho - AI Developer</w:t>
+        <w:t>Kensho - Backend-heavy AI Developer</w:t>
       </w:r>
     </w:p>
     <w:p>
@@ -529,7 +397,7 @@
           <w:rFonts w:ascii="Georgia" w:hAnsi="Georgia"/>
           <w:sz w:val="22"/>
         </w:rPr>
-        <w:t>Developed a TTS and STT solution, significantly enhancing voice synthesis applications and user experience.</w:t>
+        <w:t>Built an inference pipeline in LangChain as a serverless RESTful API, enabling real-time financial question answering using RAG/TAG.</w:t>
       </w:r>
     </w:p>
     <w:p>
@@ -542,7 +410,7 @@
           <w:rFonts w:ascii="Georgia" w:hAnsi="Georgia"/>
           <w:sz w:val="22"/>
         </w:rPr>
-        <w:t>Built an ML system for forecasting energy consumption, improving predictive accuracy by 15%.</w:t>
+        <w:t>Extended Meta’s Llama 3 model with a multimodal projector, allowing direct audio input for faster responses compared to traditional ASR-LLM combinations.</w:t>
       </w:r>
     </w:p>
     <w:p>
@@ -555,46 +423,7 @@
           <w:rFonts w:ascii="Georgia" w:hAnsi="Georgia"/>
           <w:sz w:val="22"/>
         </w:rPr>
-        <w:t>Designed real-time streaming pipelines for financial data, enhancing retrieval efficiency by 30%.</w:t>
-      </w:r>
-    </w:p>
-    <w:p>
-      <w:pPr>
-        <w:pStyle w:val="ListBullet"/>
-        <w:spacing w:after="20"/>
-      </w:pPr>
-      <w:r>
-        <w:rPr>
-          <w:rFonts w:ascii="Georgia" w:hAnsi="Georgia"/>
-          <w:sz w:val="22"/>
-        </w:rPr>
-        <w:t>Implemented a serverless continuous training solution, optimizing model performance through automatic tracking.</w:t>
-      </w:r>
-    </w:p>
-    <w:p>
-      <w:pPr>
-        <w:pStyle w:val="ListBullet"/>
-        <w:spacing w:after="20"/>
-      </w:pPr>
-      <w:r>
-        <w:rPr>
-          <w:rFonts w:ascii="Georgia" w:hAnsi="Georgia"/>
-          <w:sz w:val="22"/>
-        </w:rPr>
-        <w:t>Extended multimodal capabilities of AI models, increasing response speed by 20%.</w:t>
-      </w:r>
-    </w:p>
-    <w:p>
-      <w:pPr>
-        <w:pStyle w:val="ListBullet"/>
-        <w:spacing w:after="20"/>
-      </w:pPr>
-      <w:r>
-        <w:rPr>
-          <w:rFonts w:ascii="Georgia" w:hAnsi="Georgia"/>
-          <w:sz w:val="22"/>
-        </w:rPr>
-        <w:t>Mentored junior developers, fostering skill development and enhancing team performance.</w:t>
+        <w:t>Developed a serverless continuous training solution that fine-tunes an LLM on financial data, optimizing model performance through automatic tracking and registry saving.</w:t>
       </w:r>
     </w:p>
     <w:p>
@@ -607,7 +436,7 @@
           <w:rFonts w:ascii="Georgia" w:hAnsi="Georgia"/>
           <w:sz w:val="24"/>
         </w:rPr>
-        <w:t>Dana Scott Design - Full Stack Developer</w:t>
+        <w:t>Dana Scott Design - Full Stack Developer/Assistant</w:t>
       </w:r>
     </w:p>
     <w:p>
@@ -632,33 +461,7 @@
           <w:rFonts w:ascii="Georgia" w:hAnsi="Georgia"/>
           <w:sz w:val="22"/>
         </w:rPr>
-        <w:t>Translated Figma designs into reusable React components, enhancing application functionality and user experience.</w:t>
-      </w:r>
-    </w:p>
-    <w:p>
-      <w:pPr>
-        <w:pStyle w:val="ListBullet"/>
-        <w:spacing w:after="20"/>
-      </w:pPr>
-      <w:r>
-        <w:rPr>
-          <w:rFonts w:ascii="Georgia" w:hAnsi="Georgia"/>
-          <w:sz w:val="22"/>
-        </w:rPr>
-        <w:t>Designed and implemented RESTful APIs, optimizing communication and data flow.</w:t>
-      </w:r>
-    </w:p>
-    <w:p>
-      <w:pPr>
-        <w:pStyle w:val="ListBullet"/>
-        <w:spacing w:after="20"/>
-      </w:pPr>
-      <w:r>
-        <w:rPr>
-          <w:rFonts w:ascii="Georgia" w:hAnsi="Georgia"/>
-          <w:sz w:val="22"/>
-        </w:rPr>
-        <w:t>Progressed from front-end to full-stack development, demonstrating adaptability and technical growth.</w:t>
+        <w:t>Translated Figma designs into user-friendly, reusable React components, optimizing communication and dataflow for enhanced application functionality.</w:t>
       </w:r>
     </w:p>
     <w:p>
@@ -671,31 +474,6 @@
           <w:sz w:val="28"/>
         </w:rPr>
         <w:t>EDUCATION</w:t>
-      </w:r>
-    </w:p>
-    <w:p>
-      <w:pPr>
-        <w:pStyle w:val="Heading3"/>
-        <w:spacing w:after="20"/>
-      </w:pPr>
-      <w:r>
-        <w:rPr>
-          <w:rFonts w:ascii="Georgia" w:hAnsi="Georgia"/>
-          <w:sz w:val="24"/>
-        </w:rPr>
-        <w:t>University of Kansas - Bachelor's Degree in Computer Science</w:t>
-      </w:r>
-    </w:p>
-    <w:p>
-      <w:pPr>
-        <w:spacing w:after="20"/>
-      </w:pPr>
-      <w:r>
-        <w:rPr>
-          <w:rFonts w:ascii="Georgia" w:hAnsi="Georgia"/>
-          <w:sz w:val="22"/>
-        </w:rPr>
-        <w:t>2009 - 2013</w:t>
       </w:r>
     </w:p>
     <w:sectPr>

</xml_diff>